<commit_message>
Changed look of code snippits.
</commit_message>
<xml_diff>
--- a/E17-I4SWD-DesignPatternsAssignmentGroup1-MementoPattern-report.docx
+++ b/E17-I4SWD-DesignPatternsAssignmentGroup1-MementoPattern-report.docx
@@ -1,6 +1,6 @@
 
 <file path=word/document.xml><?xml version="1.0" encoding="utf-8"?>
-<w:document xmlns:wpc="http://schemas.microsoft.com/office/word/2010/wordprocessingCanvas" xmlns:cx="http://schemas.microsoft.com/office/drawing/2014/chartex" xmlns:cx1="http://schemas.microsoft.com/office/drawing/2015/9/8/chartex" xmlns:cx2="http://schemas.microsoft.com/office/drawing/2015/10/21/chartex" xmlns:cx3="http://schemas.microsoft.com/office/drawing/2016/5/9/chartex" xmlns:cx4="http://schemas.microsoft.com/office/drawing/2016/5/10/chartex" xmlns:cx5="http://schemas.microsoft.com/office/drawing/2016/5/11/chartex" xmlns:cx6="http://schemas.microsoft.com/office/drawing/2016/5/12/chartex" xmlns:cx7="http://schemas.microsoft.com/office/drawing/2016/5/13/chartex" xmlns:cx8="http://schemas.microsoft.com/office/drawing/2016/5/14/chartex" xmlns:mc="http://schemas.openxmlformats.org/markup-compatibility/2006" xmlns:aink="http://schemas.microsoft.com/office/drawing/2016/ink" xmlns:am3d="http://schemas.microsoft.com/office/drawing/2017/model3d" xmlns:o="urn:schemas-microsoft-com:office:office" xmlns:r="http://schemas.openxmlformats.org/officeDocument/2006/relationships" xmlns:m="http://schemas.openxmlformats.org/officeDocument/2006/math" xmlns:v="urn:schemas-microsoft-com:vml" xmlns:wp14="http://schemas.microsoft.com/office/word/2010/wordprocessingDrawing" xmlns:wp="http://schemas.openxmlformats.org/drawingml/2006/wordprocessingDrawing" xmlns:w10="urn:schemas-microsoft-com:office:word" xmlns:w="http://schemas.openxmlformats.org/wordprocessingml/2006/main" xmlns:w14="http://schemas.microsoft.com/office/word/2010/wordml" xmlns:w15="http://schemas.microsoft.com/office/word/2012/wordml" xmlns:w16cid="http://schemas.microsoft.com/office/word/2016/wordml/cid" xmlns:w16se="http://schemas.microsoft.com/office/word/2015/wordml/symex" xmlns:wpg="http://schemas.microsoft.com/office/word/2010/wordprocessingGroup" xmlns:wpi="http://schemas.microsoft.com/office/word/2010/wordprocessingInk" xmlns:wne="http://schemas.microsoft.com/office/word/2006/wordml" xmlns:wps="http://schemas.microsoft.com/office/word/2010/wordprocessingShape" mc:Ignorable="w14 w15 w16se w16cid wp14">
+<w:document xmlns:wpc="http://schemas.microsoft.com/office/word/2010/wordprocessingCanvas" xmlns:cx="http://schemas.microsoft.com/office/drawing/2014/chartex" xmlns:mc="http://schemas.openxmlformats.org/markup-compatibility/2006" xmlns:o="urn:schemas-microsoft-com:office:office" xmlns:r="http://schemas.openxmlformats.org/officeDocument/2006/relationships" xmlns:m="http://schemas.openxmlformats.org/officeDocument/2006/math" xmlns:v="urn:schemas-microsoft-com:vml" xmlns:wp14="http://schemas.microsoft.com/office/word/2010/wordprocessingDrawing" xmlns:wp="http://schemas.openxmlformats.org/drawingml/2006/wordprocessingDrawing" xmlns:w10="urn:schemas-microsoft-com:office:word" xmlns:w="http://schemas.openxmlformats.org/wordprocessingml/2006/main" xmlns:w14="http://schemas.microsoft.com/office/word/2010/wordml" xmlns:w15="http://schemas.microsoft.com/office/word/2012/wordml" xmlns:w16se="http://schemas.microsoft.com/office/word/2015/wordml/symex" xmlns:wpg="http://schemas.microsoft.com/office/word/2010/wordprocessingGroup" xmlns:wpi="http://schemas.microsoft.com/office/word/2010/wordprocessingInk" xmlns:wne="http://schemas.microsoft.com/office/word/2006/wordml" xmlns:wps="http://schemas.microsoft.com/office/word/2010/wordprocessingShape" mc:Ignorable="w14 w15 w16se wp14">
   <w:body>
     <w:sdt>
       <w:sdtPr>
@@ -19,6 +19,7 @@
           <w:r>
             <w:rPr>
               <w:noProof/>
+              <w:lang w:eastAsia="da-DK"/>
             </w:rPr>
             <mc:AlternateContent>
               <mc:Choice Requires="wpg">
@@ -268,7 +269,7 @@
                   </wp:anchor>
                 </w:drawing>
               </mc:Choice>
-              <mc:Fallback>
+              <mc:Fallback xmlns:w16cid="http://schemas.microsoft.com/office/word/2016/wordml/cid" xmlns:am3d="http://schemas.microsoft.com/office/drawing/2017/model3d" xmlns:aink="http://schemas.microsoft.com/office/drawing/2016/ink" xmlns:cx8="http://schemas.microsoft.com/office/drawing/2016/5/14/chartex" xmlns:cx7="http://schemas.microsoft.com/office/drawing/2016/5/13/chartex" xmlns:cx6="http://schemas.microsoft.com/office/drawing/2016/5/12/chartex" xmlns:cx5="http://schemas.microsoft.com/office/drawing/2016/5/11/chartex" xmlns:cx4="http://schemas.microsoft.com/office/drawing/2016/5/10/chartex" xmlns:cx3="http://schemas.microsoft.com/office/drawing/2016/5/9/chartex" xmlns:cx2="http://schemas.microsoft.com/office/drawing/2015/10/21/chartex" xmlns:cx1="http://schemas.microsoft.com/office/drawing/2015/9/8/chartex">
                 <w:pict>
                   <v:group w14:anchorId="4F5470F1" id="Gruppe 149" o:spid="_x0000_s1026" style="position:absolute;margin-left:0;margin-top:0;width:8in;height:95.7pt;z-index:251662336;mso-width-percent:941;mso-height-percent:121;mso-top-percent:23;mso-position-horizontal:center;mso-position-horizontal-relative:page;mso-position-vertical-relative:page;mso-width-percent:941;mso-height-percent:121;mso-top-percent:23" coordorigin="" coordsize="73152,12161" o:gfxdata="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">
                     <v:shape id="Rektangel 51" o:spid="_x0000_s1027" style="position:absolute;width:73152;height:11303;visibility:visible;mso-wrap-style:square;v-text-anchor:middle" coordsize="7312660,1129665" o:gfxdata="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" path="m,l7312660,r,1129665l3619500,733425,,1091565,,xe" fillcolor="#4472c4 [3204]" stroked="f" strokeweight="1pt">
@@ -287,6 +288,7 @@
           <w:r>
             <w:rPr>
               <w:noProof/>
+              <w:lang w:eastAsia="da-DK"/>
             </w:rPr>
             <mc:AlternateContent>
               <mc:Choice Requires="wps">
@@ -378,7 +380,7 @@
                                         <w:sz w:val="28"/>
                                         <w:szCs w:val="28"/>
                                       </w:rPr>
-                                      <w:t>Aarhus Universitet - IHA</w:t>
+                                      <w:t>Flemming Lundahl</w:t>
                                     </w:r>
                                   </w:p>
                                 </w:sdtContent>
@@ -443,7 +445,7 @@
                                   <w:sz w:val="28"/>
                                   <w:szCs w:val="28"/>
                                 </w:rPr>
-                                <w:t>Aarhus Universitet - IHA</w:t>
+                                <w:t>Flemming Lundahl</w:t>
                               </w:r>
                             </w:p>
                           </w:sdtContent>
@@ -459,6 +461,7 @@
           <w:r>
             <w:rPr>
               <w:noProof/>
+              <w:lang w:eastAsia="da-DK"/>
             </w:rPr>
             <mc:AlternateContent>
               <mc:Choice Requires="wps">
@@ -560,27 +563,7 @@
                                     <w:szCs w:val="28"/>
                                     <w:lang w:val="en-US"/>
                                   </w:rPr>
-                                  <w:t xml:space="preserve">Jacob </w:t>
-                                </w:r>
-                                <w:proofErr w:type="spellStart"/>
-                                <w:r>
-                                  <w:rPr>
-                                    <w:color w:val="4472C4" w:themeColor="accent1"/>
-                                    <w:sz w:val="24"/>
-                                    <w:szCs w:val="28"/>
-                                    <w:lang w:val="en-US"/>
-                                  </w:rPr>
-                                  <w:t>Kurtzhals</w:t>
-                                </w:r>
-                                <w:proofErr w:type="spellEnd"/>
-                                <w:r>
-                                  <w:rPr>
-                                    <w:color w:val="4472C4" w:themeColor="accent1"/>
-                                    <w:sz w:val="24"/>
-                                    <w:szCs w:val="28"/>
-                                    <w:lang w:val="en-US"/>
-                                  </w:rPr>
-                                  <w:t xml:space="preserve"> [</w:t>
+                                  <w:t>Jacob Kurtzhals [</w:t>
                                 </w:r>
                                 <w:r>
                                   <w:rPr>
@@ -716,7 +699,7 @@
                   </wp:anchor>
                 </w:drawing>
               </mc:Choice>
-              <mc:Fallback>
+              <mc:Fallback xmlns:w16cid="http://schemas.microsoft.com/office/word/2016/wordml/cid" xmlns:am3d="http://schemas.microsoft.com/office/drawing/2017/model3d" xmlns:aink="http://schemas.microsoft.com/office/drawing/2016/ink" xmlns:cx8="http://schemas.microsoft.com/office/drawing/2016/5/14/chartex" xmlns:cx7="http://schemas.microsoft.com/office/drawing/2016/5/13/chartex" xmlns:cx6="http://schemas.microsoft.com/office/drawing/2016/5/12/chartex" xmlns:cx5="http://schemas.microsoft.com/office/drawing/2016/5/11/chartex" xmlns:cx4="http://schemas.microsoft.com/office/drawing/2016/5/10/chartex" xmlns:cx3="http://schemas.microsoft.com/office/drawing/2016/5/9/chartex" xmlns:cx2="http://schemas.microsoft.com/office/drawing/2015/10/21/chartex" xmlns:cx1="http://schemas.microsoft.com/office/drawing/2015/9/8/chartex">
                 <w:pict>
                   <v:shape w14:anchorId="450B10B7" id="Tekstfelt 153" o:spid="_x0000_s1027" type="#_x0000_t202" style="position:absolute;margin-left:0;margin-top:0;width:8in;height:79.5pt;z-index:251661312;visibility:visible;mso-wrap-style:square;mso-width-percent:941;mso-height-percent:100;mso-top-percent:700;mso-wrap-distance-left:9pt;mso-wrap-distance-top:0;mso-wrap-distance-right:9pt;mso-wrap-distance-bottom:0;mso-position-horizontal:center;mso-position-horizontal-relative:page;mso-position-vertical-relative:page;mso-width-percent:941;mso-height-percent:100;mso-top-percent:700;mso-width-relative:page;mso-height-relative:page;v-text-anchor:top" o:gfxdata="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" filled="f" stroked="f" strokeweight=".5pt">
                     <v:textbox style="mso-fit-shape-to-text:t" inset="126pt,0,54pt,0">
@@ -914,6 +897,7 @@
           <w:r>
             <w:rPr>
               <w:noProof/>
+              <w:lang w:eastAsia="da-DK"/>
             </w:rPr>
             <mc:AlternateContent>
               <mc:Choice Requires="wps">
@@ -987,6 +971,7 @@
                                     <w:alias w:val="Titel"/>
                                     <w:tag w:val=""/>
                                     <w:id w:val="630141079"/>
+                                    <w:showingPlcHdr/>
                                     <w:dataBinding w:prefixMappings="xmlns:ns0='http://purl.org/dc/elements/1.1/' xmlns:ns1='http://schemas.openxmlformats.org/package/2006/metadata/core-properties' " w:xpath="/ns1:coreProperties[1]/ns0:title[1]" w:storeItemID="{6C3C8BC8-F283-45AE-878A-BAB7291924A1}"/>
                                     <w:text w:multiLine="1"/>
                                   </w:sdtPr>
@@ -1004,7 +989,7 @@
                                         <w:szCs w:val="64"/>
                                         <w:lang w:val="en-US"/>
                                       </w:rPr>
-                                      <w:t>Memento Pattern</w:t>
+                                      <w:t xml:space="preserve">     </w:t>
                                     </w:r>
                                   </w:sdtContent>
                                 </w:sdt>
@@ -1023,6 +1008,7 @@
                                   <w:dataBinding w:prefixMappings="xmlns:ns0='http://purl.org/dc/elements/1.1/' xmlns:ns1='http://schemas.openxmlformats.org/package/2006/metadata/core-properties' " w:xpath="/ns1:coreProperties[1]/ns0:subject[1]" w:storeItemID="{6C3C8BC8-F283-45AE-878A-BAB7291924A1}"/>
                                   <w:text/>
                                 </w:sdtPr>
+                                <w:sdtEndPr/>
                                 <w:sdtContent>
                                   <w:p>
                                     <w:pPr>
@@ -1103,6 +1089,7 @@
                               <w:alias w:val="Titel"/>
                               <w:tag w:val=""/>
                               <w:id w:val="630141079"/>
+                              <w:showingPlcHdr/>
                               <w:dataBinding w:prefixMappings="xmlns:ns0='http://purl.org/dc/elements/1.1/' xmlns:ns1='http://schemas.openxmlformats.org/package/2006/metadata/core-properties' " w:xpath="/ns1:coreProperties[1]/ns0:title[1]" w:storeItemID="{6C3C8BC8-F283-45AE-878A-BAB7291924A1}"/>
                               <w:text w:multiLine="1"/>
                             </w:sdtPr>
@@ -1120,7 +1107,7 @@
                                   <w:szCs w:val="64"/>
                                   <w:lang w:val="en-US"/>
                                 </w:rPr>
-                                <w:t>Memento Pattern</w:t>
+                                <w:t xml:space="preserve">     </w:t>
                               </w:r>
                             </w:sdtContent>
                           </w:sdt>
@@ -1139,6 +1126,7 @@
                             <w:dataBinding w:prefixMappings="xmlns:ns0='http://purl.org/dc/elements/1.1/' xmlns:ns1='http://schemas.openxmlformats.org/package/2006/metadata/core-properties' " w:xpath="/ns1:coreProperties[1]/ns0:subject[1]" w:storeItemID="{6C3C8BC8-F283-45AE-878A-BAB7291924A1}"/>
                             <w:text/>
                           </w:sdtPr>
+                          <w:sdtEndPr/>
                           <w:sdtContent>
                             <w:p>
                               <w:pPr>
@@ -2192,15 +2180,7 @@
         <w:t>Memento er e</w:t>
       </w:r>
       <w:r>
-        <w:t xml:space="preserve">t </w:t>
-      </w:r>
-      <w:proofErr w:type="gramStart"/>
-      <w:r>
-        <w:t>adfærds pattern</w:t>
-      </w:r>
-      <w:proofErr w:type="gramEnd"/>
-      <w:r>
-        <w:t>, da der ikke bliver oprettet nye objekter, men ændr</w:t>
+        <w:t>t adfærds pattern, da der ikke bliver oprettet nye objekter, men ændr</w:t>
       </w:r>
       <w:r>
         <w:t>er</w:t>
@@ -2412,15 +2392,9 @@
       <w:pPr>
         <w:pStyle w:val="Overskrift3"/>
         <w:spacing w:line="360" w:lineRule="auto"/>
-        <w:rPr>
-          <w:lang w:val="en-US"/>
-        </w:rPr>
       </w:pPr>
       <w:bookmarkStart w:id="4" w:name="_Toc500154436"/>
       <w:r>
-        <w:rPr>
-          <w:lang w:val="en-US"/>
-        </w:rPr>
         <w:lastRenderedPageBreak/>
         <w:t>1.4 Dynamics</w:t>
       </w:r>
@@ -2429,47 +2403,29 @@
     <w:p>
       <w:pPr>
         <w:spacing w:line="360" w:lineRule="auto"/>
-        <w:rPr>
-          <w:lang w:val="en-US"/>
-        </w:rPr>
       </w:pPr>
     </w:p>
     <w:p>
       <w:pPr>
         <w:spacing w:line="360" w:lineRule="auto"/>
-        <w:rPr>
-          <w:lang w:val="en-US"/>
-        </w:rPr>
       </w:pPr>
     </w:p>
     <w:p>
       <w:pPr>
         <w:spacing w:line="360" w:lineRule="auto"/>
-        <w:rPr>
-          <w:lang w:val="en-US"/>
-        </w:rPr>
       </w:pPr>
     </w:p>
     <w:p>
       <w:pPr>
         <w:pStyle w:val="Overskrift2"/>
         <w:spacing w:line="360" w:lineRule="auto"/>
-        <w:rPr>
-          <w:lang w:val="en-US"/>
-        </w:rPr>
       </w:pPr>
       <w:bookmarkStart w:id="5" w:name="_Toc500154437"/>
       <w:r>
-        <w:rPr>
-          <w:lang w:val="en-US"/>
-        </w:rPr>
         <w:t xml:space="preserve">1.5 </w:t>
       </w:r>
       <w:proofErr w:type="spellStart"/>
       <w:r>
-        <w:rPr>
-          <w:lang w:val="en-US"/>
-        </w:rPr>
         <w:t>Consequenses</w:t>
       </w:r>
       <w:bookmarkEnd w:id="5"/>
@@ -2686,7 +2642,7 @@
           <v:shape id="_x0000_i1025" type="#_x0000_t75" style="width:480.95pt;height:207.9pt" o:ole="">
             <v:imagedata r:id="rId7" o:title=""/>
           </v:shape>
-          <o:OLEObject Type="Embed" ProgID="Visio.Drawing.15" ShapeID="_x0000_i1025" DrawAspect="Content" ObjectID="_1573926228" r:id="rId8"/>
+          <o:OLEObject Type="Embed" ProgID="Visio.Drawing.15" ShapeID="_x0000_i1025" DrawAspect="Content" ObjectID="_1574003487" r:id="rId8"/>
         </w:object>
       </w:r>
     </w:p>
@@ -2697,14 +2653,27 @@
       <w:r>
         <w:t xml:space="preserve">Figur </w:t>
       </w:r>
-      <w:fldSimple w:instr=" SEQ Figur \* ARABIC ">
-        <w:r>
-          <w:rPr>
-            <w:noProof/>
-          </w:rPr>
-          <w:t>1</w:t>
-        </w:r>
-      </w:fldSimple>
+      <w:r>
+        <w:fldChar w:fldCharType="begin"/>
+      </w:r>
+      <w:r>
+        <w:instrText xml:space="preserve"> SEQ Figur \* ARABIC </w:instrText>
+      </w:r>
+      <w:r>
+        <w:fldChar w:fldCharType="separate"/>
+      </w:r>
+      <w:r>
+        <w:rPr>
+          <w:noProof/>
+        </w:rPr>
+        <w:t>1</w:t>
+      </w:r>
+      <w:r>
+        <w:rPr>
+          <w:noProof/>
+        </w:rPr>
+        <w:fldChar w:fldCharType="end"/>
+      </w:r>
       <w:r>
         <w:t xml:space="preserve">. Dette klassediagram viser vores </w:t>
       </w:r>
@@ -2775,6 +2744,8 @@
       <w:r>
         <w:t>command</w:t>
       </w:r>
+      <w:bookmarkStart w:id="8" w:name="_GoBack"/>
+      <w:bookmarkEnd w:id="8"/>
       <w:proofErr w:type="spellEnd"/>
     </w:p>
     <w:p/>
@@ -2844,15 +2815,7 @@
         <w:t xml:space="preserve"> dem.</w:t>
       </w:r>
       <w:r>
-        <w:t xml:space="preserve"> </w:t>
-      </w:r>
-      <w:proofErr w:type="spellStart"/>
-      <w:r>
-        <w:t>Nedestående</w:t>
-      </w:r>
-      <w:proofErr w:type="spellEnd"/>
-      <w:r>
-        <w:t xml:space="preserve"> kodeudsnit, viser hvordan vi med metoden </w:t>
+        <w:t xml:space="preserve"> Nedestående kodeudsnit, viser hvordan vi med metoden </w:t>
       </w:r>
       <w:proofErr w:type="spellStart"/>
       <w:r>
@@ -2903,6 +2866,13 @@
     </w:p>
     <w:p>
       <w:pPr>
+        <w:pBdr>
+          <w:top w:val="single" w:sz="4" w:space="1" w:color="auto"/>
+          <w:left w:val="single" w:sz="4" w:space="4" w:color="auto"/>
+          <w:bottom w:val="single" w:sz="4" w:space="1" w:color="auto"/>
+          <w:right w:val="single" w:sz="4" w:space="4" w:color="auto"/>
+        </w:pBdr>
+        <w:shd w:val="clear" w:color="auto" w:fill="D9D9D9" w:themeFill="background1" w:themeFillShade="D9"/>
         <w:autoSpaceDE w:val="0"/>
         <w:autoSpaceDN w:val="0"/>
         <w:adjustRightInd w:val="0"/>
@@ -2921,7 +2891,6 @@
           <w:color w:val="000000"/>
           <w:sz w:val="19"/>
           <w:szCs w:val="19"/>
-          <w:lang w:val="en-US"/>
         </w:rPr>
         <w:t xml:space="preserve">        </w:t>
       </w:r>
@@ -3036,6 +3005,13 @@
     </w:p>
     <w:p>
       <w:pPr>
+        <w:pBdr>
+          <w:top w:val="single" w:sz="4" w:space="1" w:color="auto"/>
+          <w:left w:val="single" w:sz="4" w:space="4" w:color="auto"/>
+          <w:bottom w:val="single" w:sz="4" w:space="1" w:color="auto"/>
+          <w:right w:val="single" w:sz="4" w:space="4" w:color="auto"/>
+        </w:pBdr>
+        <w:shd w:val="clear" w:color="auto" w:fill="D9D9D9" w:themeFill="background1" w:themeFillShade="D9"/>
         <w:autoSpaceDE w:val="0"/>
         <w:autoSpaceDN w:val="0"/>
         <w:adjustRightInd w:val="0"/>
@@ -3061,6 +3037,13 @@
     </w:p>
     <w:p>
       <w:pPr>
+        <w:pBdr>
+          <w:top w:val="single" w:sz="4" w:space="1" w:color="auto"/>
+          <w:left w:val="single" w:sz="4" w:space="4" w:color="auto"/>
+          <w:bottom w:val="single" w:sz="4" w:space="1" w:color="auto"/>
+          <w:right w:val="single" w:sz="4" w:space="4" w:color="auto"/>
+        </w:pBdr>
+        <w:shd w:val="clear" w:color="auto" w:fill="D9D9D9" w:themeFill="background1" w:themeFillShade="D9"/>
         <w:autoSpaceDE w:val="0"/>
         <w:autoSpaceDN w:val="0"/>
         <w:adjustRightInd w:val="0"/>
@@ -3160,6 +3143,13 @@
     </w:p>
     <w:p>
       <w:pPr>
+        <w:pBdr>
+          <w:top w:val="single" w:sz="4" w:space="1" w:color="auto"/>
+          <w:left w:val="single" w:sz="4" w:space="4" w:color="auto"/>
+          <w:bottom w:val="single" w:sz="4" w:space="1" w:color="auto"/>
+          <w:right w:val="single" w:sz="4" w:space="4" w:color="auto"/>
+        </w:pBdr>
+        <w:shd w:val="clear" w:color="auto" w:fill="D9D9D9" w:themeFill="background1" w:themeFillShade="D9"/>
         <w:autoSpaceDE w:val="0"/>
         <w:autoSpaceDN w:val="0"/>
         <w:adjustRightInd w:val="0"/>
@@ -3185,6 +3175,13 @@
     </w:p>
     <w:p>
       <w:pPr>
+        <w:pBdr>
+          <w:top w:val="single" w:sz="4" w:space="1" w:color="auto"/>
+          <w:left w:val="single" w:sz="4" w:space="4" w:color="auto"/>
+          <w:bottom w:val="single" w:sz="4" w:space="1" w:color="auto"/>
+          <w:right w:val="single" w:sz="4" w:space="4" w:color="auto"/>
+        </w:pBdr>
+        <w:shd w:val="clear" w:color="auto" w:fill="D9D9D9" w:themeFill="background1" w:themeFillShade="D9"/>
         <w:autoSpaceDE w:val="0"/>
         <w:autoSpaceDN w:val="0"/>
         <w:adjustRightInd w:val="0"/>
@@ -3254,6 +3251,13 @@
     </w:p>
     <w:p>
       <w:pPr>
+        <w:pBdr>
+          <w:top w:val="single" w:sz="4" w:space="1" w:color="auto"/>
+          <w:left w:val="single" w:sz="4" w:space="4" w:color="auto"/>
+          <w:bottom w:val="single" w:sz="4" w:space="1" w:color="auto"/>
+          <w:right w:val="single" w:sz="4" w:space="4" w:color="auto"/>
+        </w:pBdr>
+        <w:shd w:val="clear" w:color="auto" w:fill="D9D9D9" w:themeFill="background1" w:themeFillShade="D9"/>
         <w:autoSpaceDE w:val="0"/>
         <w:autoSpaceDN w:val="0"/>
         <w:adjustRightInd w:val="0"/>
@@ -3323,6 +3327,13 @@
     </w:p>
     <w:p>
       <w:pPr>
+        <w:pBdr>
+          <w:top w:val="single" w:sz="4" w:space="1" w:color="auto"/>
+          <w:left w:val="single" w:sz="4" w:space="4" w:color="auto"/>
+          <w:bottom w:val="single" w:sz="4" w:space="1" w:color="auto"/>
+          <w:right w:val="single" w:sz="4" w:space="4" w:color="auto"/>
+        </w:pBdr>
+        <w:shd w:val="clear" w:color="auto" w:fill="D9D9D9" w:themeFill="background1" w:themeFillShade="D9"/>
         <w:autoSpaceDE w:val="0"/>
         <w:autoSpaceDN w:val="0"/>
         <w:adjustRightInd w:val="0"/>
@@ -3392,6 +3403,13 @@
     </w:p>
     <w:p>
       <w:pPr>
+        <w:pBdr>
+          <w:top w:val="single" w:sz="4" w:space="1" w:color="auto"/>
+          <w:left w:val="single" w:sz="4" w:space="4" w:color="auto"/>
+          <w:bottom w:val="single" w:sz="4" w:space="1" w:color="auto"/>
+          <w:right w:val="single" w:sz="4" w:space="4" w:color="auto"/>
+        </w:pBdr>
+        <w:shd w:val="clear" w:color="auto" w:fill="D9D9D9" w:themeFill="background1" w:themeFillShade="D9"/>
         <w:autoSpaceDE w:val="0"/>
         <w:autoSpaceDN w:val="0"/>
         <w:adjustRightInd w:val="0"/>
@@ -3424,6 +3442,15 @@
       </w:r>
     </w:p>
     <w:p>
+      <w:pPr>
+        <w:pBdr>
+          <w:top w:val="single" w:sz="4" w:space="1" w:color="auto"/>
+          <w:left w:val="single" w:sz="4" w:space="4" w:color="auto"/>
+          <w:bottom w:val="single" w:sz="4" w:space="1" w:color="auto"/>
+          <w:right w:val="single" w:sz="4" w:space="4" w:color="auto"/>
+        </w:pBdr>
+        <w:shd w:val="clear" w:color="auto" w:fill="D9D9D9" w:themeFill="background1" w:themeFillShade="D9"/>
+      </w:pPr>
       <w:r>
         <w:rPr>
           <w:rFonts w:ascii="Consolas" w:hAnsi="Consolas" w:cs="Consolas"/>
@@ -3448,30 +3475,10 @@
     <w:p>
       <w:pPr>
         <w:pStyle w:val="Overskrift2"/>
-        <w:rPr>
-          <w:lang w:val="en-US"/>
-        </w:rPr>
-      </w:pPr>
-      <w:r>
-        <w:rPr>
-          <w:lang w:val="en-US"/>
-        </w:rPr>
-        <w:t>3.4 M</w:t>
-      </w:r>
-      <w:r>
-        <w:rPr>
-          <w:lang w:val="en-US"/>
-        </w:rPr>
-        <w:t xml:space="preserve">emento </w:t>
-      </w:r>
-      <w:proofErr w:type="spellStart"/>
-      <w:r>
-        <w:rPr>
-          <w:lang w:val="en-US"/>
-        </w:rPr>
-        <w:t>klasse</w:t>
-      </w:r>
-      <w:proofErr w:type="spellEnd"/>
+      </w:pPr>
+      <w:r>
+        <w:t>3.4 Memento klasse</w:t>
+      </w:r>
     </w:p>
     <w:p>
       <w:r>
@@ -3524,6 +3531,13 @@
     </w:p>
     <w:p>
       <w:pPr>
+        <w:pBdr>
+          <w:top w:val="single" w:sz="4" w:space="1" w:color="auto"/>
+          <w:left w:val="single" w:sz="4" w:space="4" w:color="auto"/>
+          <w:bottom w:val="single" w:sz="4" w:space="1" w:color="auto"/>
+          <w:right w:val="single" w:sz="4" w:space="4" w:color="auto"/>
+        </w:pBdr>
+        <w:shd w:val="clear" w:color="auto" w:fill="D9D9D9" w:themeFill="background1" w:themeFillShade="D9"/>
         <w:autoSpaceDE w:val="0"/>
         <w:autoSpaceDN w:val="0"/>
         <w:adjustRightInd w:val="0"/>
@@ -3636,6 +3650,13 @@
     </w:p>
     <w:p>
       <w:pPr>
+        <w:pBdr>
+          <w:top w:val="single" w:sz="4" w:space="1" w:color="auto"/>
+          <w:left w:val="single" w:sz="4" w:space="4" w:color="auto"/>
+          <w:bottom w:val="single" w:sz="4" w:space="1" w:color="auto"/>
+          <w:right w:val="single" w:sz="4" w:space="4" w:color="auto"/>
+        </w:pBdr>
+        <w:shd w:val="clear" w:color="auto" w:fill="D9D9D9" w:themeFill="background1" w:themeFillShade="D9"/>
         <w:autoSpaceDE w:val="0"/>
         <w:autoSpaceDN w:val="0"/>
         <w:adjustRightInd w:val="0"/>
@@ -3661,6 +3682,13 @@
     </w:p>
     <w:p>
       <w:pPr>
+        <w:pBdr>
+          <w:top w:val="single" w:sz="4" w:space="1" w:color="auto"/>
+          <w:left w:val="single" w:sz="4" w:space="4" w:color="auto"/>
+          <w:bottom w:val="single" w:sz="4" w:space="1" w:color="auto"/>
+          <w:right w:val="single" w:sz="4" w:space="4" w:color="auto"/>
+        </w:pBdr>
+        <w:shd w:val="clear" w:color="auto" w:fill="D9D9D9" w:themeFill="background1" w:themeFillShade="D9"/>
         <w:autoSpaceDE w:val="0"/>
         <w:autoSpaceDN w:val="0"/>
         <w:adjustRightInd w:val="0"/>
@@ -3732,6 +3760,13 @@
     </w:p>
     <w:p>
       <w:pPr>
+        <w:pBdr>
+          <w:top w:val="single" w:sz="4" w:space="1" w:color="auto"/>
+          <w:left w:val="single" w:sz="4" w:space="4" w:color="auto"/>
+          <w:bottom w:val="single" w:sz="4" w:space="1" w:color="auto"/>
+          <w:right w:val="single" w:sz="4" w:space="4" w:color="auto"/>
+        </w:pBdr>
+        <w:shd w:val="clear" w:color="auto" w:fill="D9D9D9" w:themeFill="background1" w:themeFillShade="D9"/>
         <w:autoSpaceDE w:val="0"/>
         <w:autoSpaceDN w:val="0"/>
         <w:adjustRightInd w:val="0"/>
@@ -3803,6 +3838,13 @@
     </w:p>
     <w:p>
       <w:pPr>
+        <w:pBdr>
+          <w:top w:val="single" w:sz="4" w:space="1" w:color="auto"/>
+          <w:left w:val="single" w:sz="4" w:space="4" w:color="auto"/>
+          <w:bottom w:val="single" w:sz="4" w:space="1" w:color="auto"/>
+          <w:right w:val="single" w:sz="4" w:space="4" w:color="auto"/>
+        </w:pBdr>
+        <w:shd w:val="clear" w:color="auto" w:fill="D9D9D9" w:themeFill="background1" w:themeFillShade="D9"/>
         <w:autoSpaceDE w:val="0"/>
         <w:autoSpaceDN w:val="0"/>
         <w:adjustRightInd w:val="0"/>
@@ -3892,6 +3934,13 @@
     </w:p>
     <w:p>
       <w:pPr>
+        <w:pBdr>
+          <w:top w:val="single" w:sz="4" w:space="1" w:color="auto"/>
+          <w:left w:val="single" w:sz="4" w:space="4" w:color="auto"/>
+          <w:bottom w:val="single" w:sz="4" w:space="1" w:color="auto"/>
+          <w:right w:val="single" w:sz="4" w:space="4" w:color="auto"/>
+        </w:pBdr>
+        <w:shd w:val="clear" w:color="auto" w:fill="D9D9D9" w:themeFill="background1" w:themeFillShade="D9"/>
         <w:autoSpaceDE w:val="0"/>
         <w:autoSpaceDN w:val="0"/>
         <w:adjustRightInd w:val="0"/>
@@ -4005,32 +4054,39 @@
     </w:p>
     <w:p>
       <w:pPr>
+        <w:pBdr>
+          <w:top w:val="single" w:sz="4" w:space="1" w:color="auto"/>
+          <w:left w:val="single" w:sz="4" w:space="4" w:color="auto"/>
+          <w:bottom w:val="single" w:sz="4" w:space="1" w:color="auto"/>
+          <w:right w:val="single" w:sz="4" w:space="4" w:color="auto"/>
+        </w:pBdr>
+        <w:shd w:val="clear" w:color="auto" w:fill="D9D9D9" w:themeFill="background1" w:themeFillShade="D9"/>
+        <w:spacing w:line="240" w:lineRule="auto"/>
+      </w:pPr>
+      <w:r>
+        <w:rPr>
+          <w:rFonts w:ascii="Consolas" w:hAnsi="Consolas" w:cs="Consolas"/>
+          <w:color w:val="000000"/>
+          <w:sz w:val="19"/>
+          <w:szCs w:val="19"/>
+          <w:lang w:val="en-US"/>
+        </w:rPr>
+        <w:t xml:space="preserve">        </w:t>
+      </w:r>
+      <w:r>
+        <w:rPr>
+          <w:rFonts w:ascii="Consolas" w:hAnsi="Consolas" w:cs="Consolas"/>
+          <w:color w:val="000000"/>
+          <w:sz w:val="19"/>
+          <w:szCs w:val="19"/>
+        </w:rPr>
+        <w:t>}</w:t>
+      </w:r>
+    </w:p>
+    <w:p>
+      <w:pPr>
         <w:spacing w:line="360" w:lineRule="auto"/>
       </w:pPr>
-      <w:r>
-        <w:rPr>
-          <w:rFonts w:ascii="Consolas" w:hAnsi="Consolas" w:cs="Consolas"/>
-          <w:color w:val="000000"/>
-          <w:sz w:val="19"/>
-          <w:szCs w:val="19"/>
-          <w:lang w:val="en-US"/>
-        </w:rPr>
-        <w:t xml:space="preserve">        </w:t>
-      </w:r>
-      <w:r>
-        <w:rPr>
-          <w:rFonts w:ascii="Consolas" w:hAnsi="Consolas" w:cs="Consolas"/>
-          <w:color w:val="000000"/>
-          <w:sz w:val="19"/>
-          <w:szCs w:val="19"/>
-        </w:rPr>
-        <w:t>}</w:t>
-      </w:r>
-    </w:p>
-    <w:p>
-      <w:pPr>
-        <w:spacing w:line="360" w:lineRule="auto"/>
-      </w:pPr>
     </w:p>
     <w:p>
       <w:pPr>
@@ -4060,11 +4116,16 @@
       <w:r>
         <w:t>olde på de gemte Memento klasser, har derfor blot en liste af disse i sig.</w:t>
       </w:r>
-      <w:bookmarkStart w:id="8" w:name="_GoBack"/>
-      <w:bookmarkEnd w:id="8"/>
-    </w:p>
-    <w:p>
-      <w:pPr>
+    </w:p>
+    <w:p>
+      <w:pPr>
+        <w:pBdr>
+          <w:top w:val="single" w:sz="4" w:space="1" w:color="auto"/>
+          <w:left w:val="single" w:sz="4" w:space="4" w:color="auto"/>
+          <w:bottom w:val="single" w:sz="4" w:space="1" w:color="auto"/>
+          <w:right w:val="single" w:sz="4" w:space="4" w:color="auto"/>
+        </w:pBdr>
+        <w:shd w:val="clear" w:color="auto" w:fill="D9D9D9" w:themeFill="background1" w:themeFillShade="D9"/>
         <w:autoSpaceDE w:val="0"/>
         <w:autoSpaceDN w:val="0"/>
         <w:adjustRightInd w:val="0"/>
@@ -4175,6 +4236,13 @@
     </w:p>
     <w:p>
       <w:pPr>
+        <w:pBdr>
+          <w:top w:val="single" w:sz="4" w:space="1" w:color="auto"/>
+          <w:left w:val="single" w:sz="4" w:space="4" w:color="auto"/>
+          <w:bottom w:val="single" w:sz="4" w:space="1" w:color="auto"/>
+          <w:right w:val="single" w:sz="4" w:space="4" w:color="auto"/>
+        </w:pBdr>
+        <w:shd w:val="clear" w:color="auto" w:fill="D9D9D9" w:themeFill="background1" w:themeFillShade="D9"/>
         <w:autoSpaceDE w:val="0"/>
         <w:autoSpaceDN w:val="0"/>
         <w:adjustRightInd w:val="0"/>
@@ -4200,6 +4268,13 @@
     </w:p>
     <w:p>
       <w:pPr>
+        <w:pBdr>
+          <w:top w:val="single" w:sz="4" w:space="1" w:color="auto"/>
+          <w:left w:val="single" w:sz="4" w:space="4" w:color="auto"/>
+          <w:bottom w:val="single" w:sz="4" w:space="1" w:color="auto"/>
+          <w:right w:val="single" w:sz="4" w:space="4" w:color="auto"/>
+        </w:pBdr>
+        <w:shd w:val="clear" w:color="auto" w:fill="D9D9D9" w:themeFill="background1" w:themeFillShade="D9"/>
         <w:autoSpaceDE w:val="0"/>
         <w:autoSpaceDN w:val="0"/>
         <w:adjustRightInd w:val="0"/>
@@ -4340,6 +4415,18 @@
       </w:r>
     </w:p>
     <w:p>
+      <w:pPr>
+        <w:pBdr>
+          <w:top w:val="single" w:sz="4" w:space="1" w:color="auto"/>
+          <w:left w:val="single" w:sz="4" w:space="4" w:color="auto"/>
+          <w:bottom w:val="single" w:sz="4" w:space="1" w:color="auto"/>
+          <w:right w:val="single" w:sz="4" w:space="4" w:color="auto"/>
+        </w:pBdr>
+        <w:shd w:val="clear" w:color="auto" w:fill="D9D9D9" w:themeFill="background1" w:themeFillShade="D9"/>
+        <w:rPr>
+          <w:lang w:val="en-US"/>
+        </w:rPr>
+      </w:pPr>
       <w:r>
         <w:rPr>
           <w:rFonts w:ascii="Consolas" w:hAnsi="Consolas" w:cs="Consolas"/>
@@ -4356,6 +4443,7 @@
           <w:color w:val="000000"/>
           <w:sz w:val="19"/>
           <w:szCs w:val="19"/>
+          <w:lang w:val="en-US"/>
         </w:rPr>
         <w:t>}</w:t>
       </w:r>
@@ -4363,11 +4451,17 @@
     <w:p>
       <w:pPr>
         <w:spacing w:line="360" w:lineRule="auto"/>
+        <w:rPr>
+          <w:lang w:val="en-US"/>
+        </w:rPr>
       </w:pPr>
     </w:p>
     <w:p>
       <w:pPr>
         <w:spacing w:line="360" w:lineRule="auto"/>
+        <w:rPr>
+          <w:lang w:val="en-US"/>
+        </w:rPr>
       </w:pPr>
     </w:p>
     <w:p>
@@ -4388,13 +4482,43 @@
       <w:bookmarkEnd w:id="9"/>
     </w:p>
     <w:p>
-      <w:r>
-        <w:t>Transaktions bruger M</w:t>
-      </w:r>
-      <w:r>
-        <w:t>emento pattern.</w:t>
-      </w:r>
-      <w:r>
+      <w:pPr>
+        <w:rPr>
+          <w:lang w:val="en-US"/>
+        </w:rPr>
+      </w:pPr>
+      <w:proofErr w:type="spellStart"/>
+      <w:r>
+        <w:rPr>
+          <w:lang w:val="en-US"/>
+        </w:rPr>
+        <w:t>Transaktions</w:t>
+      </w:r>
+      <w:proofErr w:type="spellEnd"/>
+      <w:r>
+        <w:rPr>
+          <w:lang w:val="en-US"/>
+        </w:rPr>
+        <w:t xml:space="preserve"> </w:t>
+      </w:r>
+      <w:proofErr w:type="spellStart"/>
+      <w:r>
+        <w:rPr>
+          <w:lang w:val="en-US"/>
+        </w:rPr>
+        <w:t>bruger</w:t>
+      </w:r>
+      <w:proofErr w:type="spellEnd"/>
+      <w:r>
+        <w:rPr>
+          <w:lang w:val="en-US"/>
+        </w:rPr>
+        <w:t xml:space="preserve"> Memento pattern.</w:t>
+      </w:r>
+      <w:r>
+        <w:rPr>
+          <w:lang w:val="en-US"/>
+        </w:rPr>
         <w:tab/>
       </w:r>
     </w:p>
@@ -4402,25 +4526,32 @@
       <w:pPr>
         <w:pStyle w:val="Overskrift2"/>
         <w:spacing w:line="360" w:lineRule="auto"/>
+        <w:rPr>
+          <w:lang w:val="en-US"/>
+        </w:rPr>
       </w:pPr>
       <w:bookmarkStart w:id="10" w:name="_Toc500154441"/>
       <w:r>
-        <w:t xml:space="preserve">4.1 </w:t>
-      </w:r>
-      <w:proofErr w:type="spellStart"/>
-      <w:r>
-        <w:t>Pros</w:t>
+        <w:rPr>
+          <w:lang w:val="en-US"/>
+        </w:rPr>
+        <w:t>4.1 Pros</w:t>
       </w:r>
       <w:bookmarkEnd w:id="10"/>
-      <w:proofErr w:type="spellEnd"/>
     </w:p>
     <w:p>
       <w:pPr>
         <w:pStyle w:val="Overskrift2"/>
         <w:spacing w:line="360" w:lineRule="auto"/>
+        <w:rPr>
+          <w:lang w:val="en-US"/>
+        </w:rPr>
       </w:pPr>
       <w:bookmarkStart w:id="11" w:name="_Toc500154442"/>
       <w:r>
+        <w:rPr>
+          <w:lang w:val="en-US"/>
+        </w:rPr>
         <w:t>4.2 Cons</w:t>
       </w:r>
       <w:bookmarkEnd w:id="11"/>
@@ -4428,6 +4559,9 @@
     <w:p>
       <w:pPr>
         <w:spacing w:line="360" w:lineRule="auto"/>
+        <w:rPr>
+          <w:lang w:val="en-US"/>
+        </w:rPr>
       </w:pPr>
     </w:p>
     <w:sectPr>
@@ -4443,7 +4577,7 @@
 </file>
 
 <file path=word/styles.xml><?xml version="1.0" encoding="utf-8"?>
-<w:styles xmlns:mc="http://schemas.openxmlformats.org/markup-compatibility/2006" xmlns:r="http://schemas.openxmlformats.org/officeDocument/2006/relationships" xmlns:w="http://schemas.openxmlformats.org/wordprocessingml/2006/main" xmlns:w14="http://schemas.microsoft.com/office/word/2010/wordml" xmlns:w15="http://schemas.microsoft.com/office/word/2012/wordml" xmlns:w16cid="http://schemas.microsoft.com/office/word/2016/wordml/cid" xmlns:w16se="http://schemas.microsoft.com/office/word/2015/wordml/symex" mc:Ignorable="w14 w15 w16se w16cid">
+<w:styles xmlns:mc="http://schemas.openxmlformats.org/markup-compatibility/2006" xmlns:r="http://schemas.openxmlformats.org/officeDocument/2006/relationships" xmlns:w="http://schemas.openxmlformats.org/wordprocessingml/2006/main" xmlns:w14="http://schemas.microsoft.com/office/word/2010/wordml" xmlns:w15="http://schemas.microsoft.com/office/word/2012/wordml" xmlns:w16se="http://schemas.microsoft.com/office/word/2015/wordml/symex" mc:Ignorable="w14 w15 w16se">
   <w:docDefaults>
     <w:rPrDefault>
       <w:rPr>
@@ -4459,7 +4593,7 @@
       </w:pPr>
     </w:pPrDefault>
   </w:docDefaults>
-  <w:latentStyles w:defLockedState="0" w:defUIPriority="99" w:defSemiHidden="0" w:defUnhideWhenUsed="0" w:defQFormat="0" w:count="375">
+  <w:latentStyles w:defLockedState="0" w:defUIPriority="99" w:defSemiHidden="0" w:defUnhideWhenUsed="0" w:defQFormat="0" w:count="371">
     <w:lsdException w:name="Normal" w:uiPriority="0" w:qFormat="1"/>
     <w:lsdException w:name="heading 1" w:uiPriority="9" w:qFormat="1"/>
     <w:lsdException w:name="heading 2" w:semiHidden="1" w:uiPriority="9" w:unhideWhenUsed="1" w:qFormat="1"/>
@@ -4831,10 +4965,6 @@
     <w:lsdException w:name="List Table 5 Dark Accent 6" w:uiPriority="50"/>
     <w:lsdException w:name="List Table 6 Colorful Accent 6" w:uiPriority="51"/>
     <w:lsdException w:name="List Table 7 Colorful Accent 6" w:uiPriority="52"/>
-    <w:lsdException w:name="Mention" w:semiHidden="1" w:unhideWhenUsed="1"/>
-    <w:lsdException w:name="Smart Hyperlink" w:semiHidden="1" w:unhideWhenUsed="1"/>
-    <w:lsdException w:name="Hashtag" w:semiHidden="1" w:unhideWhenUsed="1"/>
-    <w:lsdException w:name="Unresolved Mention" w:semiHidden="1" w:unhideWhenUsed="1"/>
   </w:latentStyles>
   <w:style w:type="paragraph" w:default="1" w:styleId="Normal">
     <w:name w:val="Normal"/>
@@ -5382,7 +5512,7 @@
 </file>
 
 <file path=customXml/itemProps1.xml><?xml version="1.0" encoding="utf-8"?>
-<ds:datastoreItem xmlns:ds="http://schemas.openxmlformats.org/officeDocument/2006/customXml" ds:itemID="{3612E635-D603-4D75-8B6F-CAF883A034A4}">
+<ds:datastoreItem xmlns:ds="http://schemas.openxmlformats.org/officeDocument/2006/customXml" ds:itemID="{78BE77E0-123C-4300-8249-78C91B199A2C}">
   <ds:schemaRefs>
     <ds:schemaRef ds:uri="http://schemas.openxmlformats.org/officeDocument/2006/bibliography"/>
   </ds:schemaRefs>

</xml_diff>

<commit_message>
Fixed main menu and fixed json serialisation.
</commit_message>
<xml_diff>
--- a/E17-I4SWD-DesignPatternsAssignmentGroup1-MementoPattern-report.docx
+++ b/E17-I4SWD-DesignPatternsAssignmentGroup1-MementoPattern-report.docx
@@ -269,7 +269,7 @@
                   </wp:anchor>
                 </w:drawing>
               </mc:Choice>
-              <mc:Fallback xmlns:w16cid="http://schemas.microsoft.com/office/word/2016/wordml/cid" xmlns:am3d="http://schemas.microsoft.com/office/drawing/2017/model3d" xmlns:aink="http://schemas.microsoft.com/office/drawing/2016/ink" xmlns:cx8="http://schemas.microsoft.com/office/drawing/2016/5/14/chartex" xmlns:cx7="http://schemas.microsoft.com/office/drawing/2016/5/13/chartex" xmlns:cx6="http://schemas.microsoft.com/office/drawing/2016/5/12/chartex" xmlns:cx5="http://schemas.microsoft.com/office/drawing/2016/5/11/chartex" xmlns:cx4="http://schemas.microsoft.com/office/drawing/2016/5/10/chartex" xmlns:cx3="http://schemas.microsoft.com/office/drawing/2016/5/9/chartex" xmlns:cx2="http://schemas.microsoft.com/office/drawing/2015/10/21/chartex" xmlns:cx1="http://schemas.microsoft.com/office/drawing/2015/9/8/chartex">
+              <mc:Fallback xmlns:cx1="http://schemas.microsoft.com/office/drawing/2015/9/8/chartex" xmlns:cx2="http://schemas.microsoft.com/office/drawing/2015/10/21/chartex" xmlns:cx3="http://schemas.microsoft.com/office/drawing/2016/5/9/chartex" xmlns:cx4="http://schemas.microsoft.com/office/drawing/2016/5/10/chartex" xmlns:cx5="http://schemas.microsoft.com/office/drawing/2016/5/11/chartex" xmlns:cx6="http://schemas.microsoft.com/office/drawing/2016/5/12/chartex" xmlns:cx7="http://schemas.microsoft.com/office/drawing/2016/5/13/chartex" xmlns:cx8="http://schemas.microsoft.com/office/drawing/2016/5/14/chartex" xmlns:aink="http://schemas.microsoft.com/office/drawing/2016/ink" xmlns:am3d="http://schemas.microsoft.com/office/drawing/2017/model3d" xmlns:w16cid="http://schemas.microsoft.com/office/word/2016/wordml/cid">
                 <w:pict>
                   <v:group w14:anchorId="4F5470F1" id="Gruppe 149" o:spid="_x0000_s1026" style="position:absolute;margin-left:0;margin-top:0;width:8in;height:95.7pt;z-index:251662336;mso-width-percent:941;mso-height-percent:121;mso-top-percent:23;mso-position-horizontal:center;mso-position-horizontal-relative:page;mso-position-vertical-relative:page;mso-width-percent:941;mso-height-percent:121;mso-top-percent:23" coordorigin="" coordsize="73152,12161" o:gfxdata="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">
                     <v:shape id="Rektangel 51" o:spid="_x0000_s1027" style="position:absolute;width:73152;height:11303;visibility:visible;mso-wrap-style:square;v-text-anchor:middle" coordsize="7312660,1129665" o:gfxdata="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" path="m,l7312660,r,1129665l3619500,733425,,1091565,,xe" fillcolor="#4472c4 [3204]" stroked="f" strokeweight="1pt">
@@ -699,7 +699,7 @@
                   </wp:anchor>
                 </w:drawing>
               </mc:Choice>
-              <mc:Fallback xmlns:w16cid="http://schemas.microsoft.com/office/word/2016/wordml/cid" xmlns:am3d="http://schemas.microsoft.com/office/drawing/2017/model3d" xmlns:aink="http://schemas.microsoft.com/office/drawing/2016/ink" xmlns:cx8="http://schemas.microsoft.com/office/drawing/2016/5/14/chartex" xmlns:cx7="http://schemas.microsoft.com/office/drawing/2016/5/13/chartex" xmlns:cx6="http://schemas.microsoft.com/office/drawing/2016/5/12/chartex" xmlns:cx5="http://schemas.microsoft.com/office/drawing/2016/5/11/chartex" xmlns:cx4="http://schemas.microsoft.com/office/drawing/2016/5/10/chartex" xmlns:cx3="http://schemas.microsoft.com/office/drawing/2016/5/9/chartex" xmlns:cx2="http://schemas.microsoft.com/office/drawing/2015/10/21/chartex" xmlns:cx1="http://schemas.microsoft.com/office/drawing/2015/9/8/chartex">
+              <mc:Fallback xmlns:cx1="http://schemas.microsoft.com/office/drawing/2015/9/8/chartex" xmlns:cx2="http://schemas.microsoft.com/office/drawing/2015/10/21/chartex" xmlns:cx3="http://schemas.microsoft.com/office/drawing/2016/5/9/chartex" xmlns:cx4="http://schemas.microsoft.com/office/drawing/2016/5/10/chartex" xmlns:cx5="http://schemas.microsoft.com/office/drawing/2016/5/11/chartex" xmlns:cx6="http://schemas.microsoft.com/office/drawing/2016/5/12/chartex" xmlns:cx7="http://schemas.microsoft.com/office/drawing/2016/5/13/chartex" xmlns:cx8="http://schemas.microsoft.com/office/drawing/2016/5/14/chartex" xmlns:aink="http://schemas.microsoft.com/office/drawing/2016/ink" xmlns:am3d="http://schemas.microsoft.com/office/drawing/2017/model3d" xmlns:w16cid="http://schemas.microsoft.com/office/word/2016/wordml/cid">
                 <w:pict>
                   <v:shape w14:anchorId="450B10B7" id="Tekstfelt 153" o:spid="_x0000_s1027" type="#_x0000_t202" style="position:absolute;margin-left:0;margin-top:0;width:8in;height:79.5pt;z-index:251661312;visibility:visible;mso-wrap-style:square;mso-width-percent:941;mso-height-percent:100;mso-top-percent:700;mso-wrap-distance-left:9pt;mso-wrap-distance-top:0;mso-wrap-distance-right:9pt;mso-wrap-distance-bottom:0;mso-position-horizontal:center;mso-position-horizontal-relative:page;mso-position-vertical-relative:page;mso-width-percent:941;mso-height-percent:100;mso-top-percent:700;mso-width-relative:page;mso-height-relative:page;v-text-anchor:top" o:gfxdata="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" filled="f" stroked="f" strokeweight=".5pt">
                     <v:textbox style="mso-fit-shape-to-text:t" inset="126pt,0,54pt,0">
@@ -2642,7 +2642,7 @@
           <v:shape id="_x0000_i1025" type="#_x0000_t75" style="width:480.95pt;height:207.9pt" o:ole="">
             <v:imagedata r:id="rId7" o:title=""/>
           </v:shape>
-          <o:OLEObject Type="Embed" ProgID="Visio.Drawing.15" ShapeID="_x0000_i1025" DrawAspect="Content" ObjectID="_1574003487" r:id="rId8"/>
+          <o:OLEObject Type="Embed" ProgID="Visio.Drawing.15" ShapeID="_x0000_i1025" DrawAspect="Content" ObjectID="_1574015997" r:id="rId8"/>
         </w:object>
       </w:r>
     </w:p>
@@ -2653,27 +2653,14 @@
       <w:r>
         <w:t xml:space="preserve">Figur </w:t>
       </w:r>
-      <w:r>
-        <w:fldChar w:fldCharType="begin"/>
-      </w:r>
-      <w:r>
-        <w:instrText xml:space="preserve"> SEQ Figur \* ARABIC </w:instrText>
-      </w:r>
-      <w:r>
-        <w:fldChar w:fldCharType="separate"/>
-      </w:r>
-      <w:r>
-        <w:rPr>
-          <w:noProof/>
-        </w:rPr>
-        <w:t>1</w:t>
-      </w:r>
-      <w:r>
-        <w:rPr>
-          <w:noProof/>
-        </w:rPr>
-        <w:fldChar w:fldCharType="end"/>
-      </w:r>
+      <w:fldSimple w:instr=" SEQ Figur \* ARABIC ">
+        <w:r>
+          <w:rPr>
+            <w:noProof/>
+          </w:rPr>
+          <w:t>1</w:t>
+        </w:r>
+      </w:fldSimple>
       <w:r>
         <w:t xml:space="preserve">. Dette klassediagram viser vores </w:t>
       </w:r>
@@ -2702,50 +2689,50 @@
       <w:r>
         <w:t>mmer</w:t>
       </w:r>
-      <w:proofErr w:type="spellEnd"/>
-    </w:p>
-    <w:p>
-      <w:pPr>
-        <w:pStyle w:val="Overskrift3"/>
-      </w:pPr>
-      <w:r>
-        <w:t xml:space="preserve">3.2.1 </w:t>
-      </w:r>
-      <w:proofErr w:type="spellStart"/>
-      <w:r>
-        <w:t>Add</w:t>
-      </w:r>
-      <w:proofErr w:type="spellEnd"/>
-      <w:r>
-        <w:t xml:space="preserve"> </w:t>
-      </w:r>
-      <w:proofErr w:type="spellStart"/>
-      <w:r>
-        <w:t>command</w:t>
-      </w:r>
-      <w:proofErr w:type="spellEnd"/>
-    </w:p>
-    <w:p>
-      <w:pPr>
-        <w:pStyle w:val="Overskrift3"/>
-      </w:pPr>
-      <w:r>
-        <w:t xml:space="preserve">3.2.2 </w:t>
-      </w:r>
-      <w:proofErr w:type="spellStart"/>
-      <w:r>
-        <w:t>Undo</w:t>
-      </w:r>
-      <w:proofErr w:type="spellEnd"/>
-      <w:r>
-        <w:t xml:space="preserve"> </w:t>
-      </w:r>
-      <w:proofErr w:type="spellStart"/>
-      <w:r>
-        <w:t>command</w:t>
-      </w:r>
       <w:bookmarkStart w:id="8" w:name="_GoBack"/>
       <w:bookmarkEnd w:id="8"/>
+      <w:proofErr w:type="spellEnd"/>
+    </w:p>
+    <w:p>
+      <w:pPr>
+        <w:pStyle w:val="Overskrift3"/>
+      </w:pPr>
+      <w:r>
+        <w:t xml:space="preserve">3.2.1 </w:t>
+      </w:r>
+      <w:proofErr w:type="spellStart"/>
+      <w:r>
+        <w:t>Add</w:t>
+      </w:r>
+      <w:proofErr w:type="spellEnd"/>
+      <w:r>
+        <w:t xml:space="preserve"> </w:t>
+      </w:r>
+      <w:proofErr w:type="spellStart"/>
+      <w:r>
+        <w:t>command</w:t>
+      </w:r>
+      <w:proofErr w:type="spellEnd"/>
+    </w:p>
+    <w:p>
+      <w:pPr>
+        <w:pStyle w:val="Overskrift3"/>
+      </w:pPr>
+      <w:r>
+        <w:t xml:space="preserve">3.2.2 </w:t>
+      </w:r>
+      <w:proofErr w:type="spellStart"/>
+      <w:r>
+        <w:t>Undo</w:t>
+      </w:r>
+      <w:proofErr w:type="spellEnd"/>
+      <w:r>
+        <w:t xml:space="preserve"> </w:t>
+      </w:r>
+      <w:proofErr w:type="spellStart"/>
+      <w:r>
+        <w:t>command</w:t>
+      </w:r>
       <w:proofErr w:type="spellEnd"/>
     </w:p>
     <w:p/>
@@ -5512,7 +5499,7 @@
 </file>
 
 <file path=customXml/itemProps1.xml><?xml version="1.0" encoding="utf-8"?>
-<ds:datastoreItem xmlns:ds="http://schemas.openxmlformats.org/officeDocument/2006/customXml" ds:itemID="{78BE77E0-123C-4300-8249-78C91B199A2C}">
+<ds:datastoreItem xmlns:ds="http://schemas.openxmlformats.org/officeDocument/2006/customXml" ds:itemID="{C3E85982-A257-49EB-8BCC-BBC1EFE14C0A}">
   <ds:schemaRefs>
     <ds:schemaRef ds:uri="http://schemas.openxmlformats.org/officeDocument/2006/bibliography"/>
   </ds:schemaRefs>

</xml_diff>

<commit_message>
Added SD's to journal Added PP
</commit_message>
<xml_diff>
--- a/E17-I4SWD-DesignPatternsAssignmentGroup1-MementoPattern-report.docx
+++ b/E17-I4SWD-DesignPatternsAssignmentGroup1-MementoPattern-report.docx
@@ -269,7 +269,7 @@
                   </wp:anchor>
                 </w:drawing>
               </mc:Choice>
-              <mc:Fallback xmlns:cx1="http://schemas.microsoft.com/office/drawing/2015/9/8/chartex" xmlns:cx2="http://schemas.microsoft.com/office/drawing/2015/10/21/chartex" xmlns:cx3="http://schemas.microsoft.com/office/drawing/2016/5/9/chartex" xmlns:cx4="http://schemas.microsoft.com/office/drawing/2016/5/10/chartex" xmlns:cx5="http://schemas.microsoft.com/office/drawing/2016/5/11/chartex" xmlns:cx6="http://schemas.microsoft.com/office/drawing/2016/5/12/chartex" xmlns:cx7="http://schemas.microsoft.com/office/drawing/2016/5/13/chartex" xmlns:cx8="http://schemas.microsoft.com/office/drawing/2016/5/14/chartex" xmlns:aink="http://schemas.microsoft.com/office/drawing/2016/ink" xmlns:am3d="http://schemas.microsoft.com/office/drawing/2017/model3d" xmlns:w16cid="http://schemas.microsoft.com/office/word/2016/wordml/cid">
+              <mc:Fallback xmlns:w16cid="http://schemas.microsoft.com/office/word/2016/wordml/cid" xmlns:am3d="http://schemas.microsoft.com/office/drawing/2017/model3d" xmlns:aink="http://schemas.microsoft.com/office/drawing/2016/ink" xmlns:cx8="http://schemas.microsoft.com/office/drawing/2016/5/14/chartex" xmlns:cx7="http://schemas.microsoft.com/office/drawing/2016/5/13/chartex" xmlns:cx6="http://schemas.microsoft.com/office/drawing/2016/5/12/chartex" xmlns:cx5="http://schemas.microsoft.com/office/drawing/2016/5/11/chartex" xmlns:cx4="http://schemas.microsoft.com/office/drawing/2016/5/10/chartex" xmlns:cx3="http://schemas.microsoft.com/office/drawing/2016/5/9/chartex" xmlns:cx2="http://schemas.microsoft.com/office/drawing/2015/10/21/chartex" xmlns:cx1="http://schemas.microsoft.com/office/drawing/2015/9/8/chartex">
                 <w:pict>
                   <v:group w14:anchorId="4F5470F1" id="Gruppe 149" o:spid="_x0000_s1026" style="position:absolute;margin-left:0;margin-top:0;width:8in;height:95.7pt;z-index:251662336;mso-width-percent:941;mso-height-percent:121;mso-top-percent:23;mso-position-horizontal:center;mso-position-horizontal-relative:page;mso-position-vertical-relative:page;mso-width-percent:941;mso-height-percent:121;mso-top-percent:23" coordorigin="" coordsize="73152,12161" o:gfxdata="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">
                     <v:shape id="Rektangel 51" o:spid="_x0000_s1027" style="position:absolute;width:73152;height:11303;visibility:visible;mso-wrap-style:square;v-text-anchor:middle" coordsize="7312660,1129665" o:gfxdata="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" path="m,l7312660,r,1129665l3619500,733425,,1091565,,xe" fillcolor="#4472c4 [3204]" stroked="f" strokeweight="1pt">
@@ -699,7 +699,7 @@
                   </wp:anchor>
                 </w:drawing>
               </mc:Choice>
-              <mc:Fallback xmlns:cx1="http://schemas.microsoft.com/office/drawing/2015/9/8/chartex" xmlns:cx2="http://schemas.microsoft.com/office/drawing/2015/10/21/chartex" xmlns:cx3="http://schemas.microsoft.com/office/drawing/2016/5/9/chartex" xmlns:cx4="http://schemas.microsoft.com/office/drawing/2016/5/10/chartex" xmlns:cx5="http://schemas.microsoft.com/office/drawing/2016/5/11/chartex" xmlns:cx6="http://schemas.microsoft.com/office/drawing/2016/5/12/chartex" xmlns:cx7="http://schemas.microsoft.com/office/drawing/2016/5/13/chartex" xmlns:cx8="http://schemas.microsoft.com/office/drawing/2016/5/14/chartex" xmlns:aink="http://schemas.microsoft.com/office/drawing/2016/ink" xmlns:am3d="http://schemas.microsoft.com/office/drawing/2017/model3d" xmlns:w16cid="http://schemas.microsoft.com/office/word/2016/wordml/cid">
+              <mc:Fallback xmlns:w16cid="http://schemas.microsoft.com/office/word/2016/wordml/cid" xmlns:am3d="http://schemas.microsoft.com/office/drawing/2017/model3d" xmlns:aink="http://schemas.microsoft.com/office/drawing/2016/ink" xmlns:cx8="http://schemas.microsoft.com/office/drawing/2016/5/14/chartex" xmlns:cx7="http://schemas.microsoft.com/office/drawing/2016/5/13/chartex" xmlns:cx6="http://schemas.microsoft.com/office/drawing/2016/5/12/chartex" xmlns:cx5="http://schemas.microsoft.com/office/drawing/2016/5/11/chartex" xmlns:cx4="http://schemas.microsoft.com/office/drawing/2016/5/10/chartex" xmlns:cx3="http://schemas.microsoft.com/office/drawing/2016/5/9/chartex" xmlns:cx2="http://schemas.microsoft.com/office/drawing/2015/10/21/chartex" xmlns:cx1="http://schemas.microsoft.com/office/drawing/2015/9/8/chartex">
                 <w:pict>
                   <v:shape w14:anchorId="450B10B7" id="Tekstfelt 153" o:spid="_x0000_s1027" type="#_x0000_t202" style="position:absolute;margin-left:0;margin-top:0;width:8in;height:79.5pt;z-index:251661312;visibility:visible;mso-wrap-style:square;mso-width-percent:941;mso-height-percent:100;mso-top-percent:700;mso-wrap-distance-left:9pt;mso-wrap-distance-top:0;mso-wrap-distance-right:9pt;mso-wrap-distance-bottom:0;mso-position-horizontal:center;mso-position-horizontal-relative:page;mso-position-vertical-relative:page;mso-width-percent:941;mso-height-percent:100;mso-top-percent:700;mso-width-relative:page;mso-height-relative:page;v-text-anchor:top" o:gfxdata="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" filled="f" stroked="f" strokeweight=".5pt">
                     <v:textbox style="mso-fit-shape-to-text:t" inset="126pt,0,54pt,0">
@@ -2398,7 +2398,9 @@
         <w:lastRenderedPageBreak/>
         <w:t>1.4 Dynamics</w:t>
       </w:r>
+      <w:bookmarkStart w:id="5" w:name="_GoBack"/>
       <w:bookmarkEnd w:id="4"/>
+      <w:bookmarkEnd w:id="5"/>
     </w:p>
     <w:p>
       <w:pPr>
@@ -2420,7 +2422,7 @@
         <w:pStyle w:val="Overskrift2"/>
         <w:spacing w:line="360" w:lineRule="auto"/>
       </w:pPr>
-      <w:bookmarkStart w:id="5" w:name="_Toc500154437"/>
+      <w:bookmarkStart w:id="6" w:name="_Toc500154437"/>
       <w:r>
         <w:t xml:space="preserve">1.5 </w:t>
       </w:r>
@@ -2428,7 +2430,7 @@
       <w:r>
         <w:t>Consequenses</w:t>
       </w:r>
-      <w:bookmarkEnd w:id="5"/>
+      <w:bookmarkEnd w:id="6"/>
       <w:proofErr w:type="spellEnd"/>
     </w:p>
     <w:p>
@@ -2471,7 +2473,7 @@
           <w:lang w:val="en-US"/>
         </w:rPr>
       </w:pPr>
-      <w:bookmarkStart w:id="6" w:name="_Toc500154438"/>
+      <w:bookmarkStart w:id="7" w:name="_Toc500154438"/>
       <w:r>
         <w:rPr>
           <w:lang w:val="en-US"/>
@@ -2484,7 +2486,7 @@
         </w:rPr>
         <w:t xml:space="preserve"> Related patterns</w:t>
       </w:r>
-      <w:bookmarkEnd w:id="6"/>
+      <w:bookmarkEnd w:id="7"/>
     </w:p>
     <w:p>
       <w:pPr>
@@ -2530,14 +2532,14 @@
           <w:lang w:val="en-US"/>
         </w:rPr>
       </w:pPr>
-      <w:bookmarkStart w:id="7" w:name="_Toc500154439"/>
+      <w:bookmarkStart w:id="8" w:name="_Toc500154439"/>
       <w:r>
         <w:rPr>
           <w:lang w:val="en-US"/>
         </w:rPr>
         <w:t>3 Implementation</w:t>
       </w:r>
-      <w:bookmarkEnd w:id="7"/>
+      <w:bookmarkEnd w:id="8"/>
     </w:p>
     <w:p>
       <w:r>
@@ -2639,10 +2641,10 @@
             <v:path o:extrusionok="f" gradientshapeok="t" o:connecttype="rect"/>
             <o:lock v:ext="edit" aspectratio="t"/>
           </v:shapetype>
-          <v:shape id="_x0000_i1025" type="#_x0000_t75" style="width:480.95pt;height:207.9pt" o:ole="">
+          <v:shape id="_x0000_i1025" type="#_x0000_t75" style="width:480.6pt;height:207.6pt" o:ole="">
             <v:imagedata r:id="rId7" o:title=""/>
           </v:shape>
-          <o:OLEObject Type="Embed" ProgID="Visio.Drawing.15" ShapeID="_x0000_i1025" DrawAspect="Content" ObjectID="_1574015997" r:id="rId8"/>
+          <o:OLEObject Type="Embed" ProgID="Visio.Drawing.15" ShapeID="_x0000_i1025" DrawAspect="Content" ObjectID="_1574089764" r:id="rId8"/>
         </w:object>
       </w:r>
     </w:p>
@@ -2653,14 +2655,27 @@
       <w:r>
         <w:t xml:space="preserve">Figur </w:t>
       </w:r>
-      <w:fldSimple w:instr=" SEQ Figur \* ARABIC ">
-        <w:r>
-          <w:rPr>
-            <w:noProof/>
-          </w:rPr>
-          <w:t>1</w:t>
-        </w:r>
-      </w:fldSimple>
+      <w:r>
+        <w:fldChar w:fldCharType="begin"/>
+      </w:r>
+      <w:r>
+        <w:instrText xml:space="preserve"> SEQ Figur \* ARABIC </w:instrText>
+      </w:r>
+      <w:r>
+        <w:fldChar w:fldCharType="separate"/>
+      </w:r>
+      <w:r>
+        <w:rPr>
+          <w:noProof/>
+        </w:rPr>
+        <w:t>1</w:t>
+      </w:r>
+      <w:r>
+        <w:rPr>
+          <w:noProof/>
+        </w:rPr>
+        <w:fldChar w:fldCharType="end"/>
+      </w:r>
       <w:r>
         <w:t xml:space="preserve">. Dette klassediagram viser vores </w:t>
       </w:r>
@@ -2689,8 +2704,6 @@
       <w:r>
         <w:t>mmer</w:t>
       </w:r>
-      <w:bookmarkStart w:id="8" w:name="_GoBack"/>
-      <w:bookmarkEnd w:id="8"/>
       <w:proofErr w:type="spellEnd"/>
     </w:p>
     <w:p>
@@ -2715,6 +2728,47 @@
       <w:proofErr w:type="spellEnd"/>
     </w:p>
     <w:p>
+      <w:r>
+        <w:drawing>
+          <wp:inline distT="0" distB="0" distL="0" distR="0" wp14:anchorId="76B7059C" wp14:editId="628DD956">
+            <wp:extent cx="6120130" cy="1083945"/>
+            <wp:effectExtent l="0" t="0" r="0" b="1905"/>
+            <wp:docPr id="5" name="Billede 4"/>
+            <wp:cNvGraphicFramePr>
+              <a:graphicFrameLocks xmlns:a="http://schemas.openxmlformats.org/drawingml/2006/main" noChangeAspect="1"/>
+            </wp:cNvGraphicFramePr>
+            <a:graphic xmlns:a="http://schemas.openxmlformats.org/drawingml/2006/main">
+              <a:graphicData uri="http://schemas.openxmlformats.org/drawingml/2006/picture">
+                <pic:pic xmlns:pic="http://schemas.openxmlformats.org/drawingml/2006/picture">
+                  <pic:nvPicPr>
+                    <pic:cNvPr id="5" name="Billede 4"/>
+                    <pic:cNvPicPr>
+                      <a:picLocks noChangeAspect="1"/>
+                    </pic:cNvPicPr>
+                  </pic:nvPicPr>
+                  <pic:blipFill>
+                    <a:blip r:embed="rId9"/>
+                    <a:stretch>
+                      <a:fillRect/>
+                    </a:stretch>
+                  </pic:blipFill>
+                  <pic:spPr>
+                    <a:xfrm>
+                      <a:off x="0" y="0"/>
+                      <a:ext cx="6120130" cy="1083945"/>
+                    </a:xfrm>
+                    <a:prstGeom prst="rect">
+                      <a:avLst/>
+                    </a:prstGeom>
+                  </pic:spPr>
+                </pic:pic>
+              </a:graphicData>
+            </a:graphic>
+          </wp:inline>
+        </w:drawing>
+      </w:r>
+    </w:p>
+    <w:p>
       <w:pPr>
         <w:pStyle w:val="Overskrift3"/>
       </w:pPr>
@@ -2735,7 +2789,47 @@
       </w:r>
       <w:proofErr w:type="spellEnd"/>
     </w:p>
-    <w:p/>
+    <w:p>
+      <w:r>
+        <w:drawing>
+          <wp:inline distT="0" distB="0" distL="0" distR="0" wp14:anchorId="490BE9E2" wp14:editId="7842FDB0">
+            <wp:extent cx="6120130" cy="1115060"/>
+            <wp:effectExtent l="0" t="0" r="0" b="8890"/>
+            <wp:docPr id="6" name="Billede 5"/>
+            <wp:cNvGraphicFramePr>
+              <a:graphicFrameLocks xmlns:a="http://schemas.openxmlformats.org/drawingml/2006/main" noChangeAspect="1"/>
+            </wp:cNvGraphicFramePr>
+            <a:graphic xmlns:a="http://schemas.openxmlformats.org/drawingml/2006/main">
+              <a:graphicData uri="http://schemas.openxmlformats.org/drawingml/2006/picture">
+                <pic:pic xmlns:pic="http://schemas.openxmlformats.org/drawingml/2006/picture">
+                  <pic:nvPicPr>
+                    <pic:cNvPr id="6" name="Billede 5"/>
+                    <pic:cNvPicPr>
+                      <a:picLocks noChangeAspect="1"/>
+                    </pic:cNvPicPr>
+                  </pic:nvPicPr>
+                  <pic:blipFill>
+                    <a:blip r:embed="rId10"/>
+                    <a:stretch>
+                      <a:fillRect/>
+                    </a:stretch>
+                  </pic:blipFill>
+                  <pic:spPr>
+                    <a:xfrm>
+                      <a:off x="0" y="0"/>
+                      <a:ext cx="6120130" cy="1115060"/>
+                    </a:xfrm>
+                    <a:prstGeom prst="rect">
+                      <a:avLst/>
+                    </a:prstGeom>
+                  </pic:spPr>
+                </pic:pic>
+              </a:graphicData>
+            </a:graphic>
+          </wp:inline>
+        </w:drawing>
+      </w:r>
+    </w:p>
     <w:p>
       <w:pPr>
         <w:spacing w:line="360" w:lineRule="auto"/>
@@ -3852,6 +3946,7 @@
           <w:szCs w:val="19"/>
           <w:lang w:val="en-US"/>
         </w:rPr>
+        <w:lastRenderedPageBreak/>
         <w:t xml:space="preserve">            </w:t>
       </w:r>
       <w:proofErr w:type="gramStart"/>
@@ -5025,7 +5120,6 @@
   <w:style w:type="character" w:default="1" w:styleId="Standardskrifttypeiafsnit">
     <w:name w:val="Default Paragraph Font"/>
     <w:uiPriority w:val="1"/>
-    <w:semiHidden/>
     <w:unhideWhenUsed/>
   </w:style>
   <w:style w:type="table" w:default="1" w:styleId="Tabel-Normal">
@@ -5499,7 +5593,7 @@
 </file>
 
 <file path=customXml/itemProps1.xml><?xml version="1.0" encoding="utf-8"?>
-<ds:datastoreItem xmlns:ds="http://schemas.openxmlformats.org/officeDocument/2006/customXml" ds:itemID="{C3E85982-A257-49EB-8BCC-BBC1EFE14C0A}">
+<ds:datastoreItem xmlns:ds="http://schemas.openxmlformats.org/officeDocument/2006/customXml" ds:itemID="{840BE520-156D-472A-A462-80055DFF53BD}">
   <ds:schemaRefs>
     <ds:schemaRef ds:uri="http://schemas.openxmlformats.org/officeDocument/2006/bibliography"/>
   </ds:schemaRefs>

</xml_diff>